<commit_message>
changes in the design document
</commit_message>
<xml_diff>
--- a/Google Analytics Design.docx
+++ b/Google Analytics Design.docx
@@ -3609,15 +3609,7 @@
                         <w:txbxContent>
                           <w:p>
                             <w:r>
-                              <w:t xml:space="preserve">Cosmos or Cassandra </w:t>
-                            </w:r>
-                            <w:proofErr w:type="spellStart"/>
-                            <w:r>
-                              <w:t>NoSql</w:t>
-                            </w:r>
-                            <w:proofErr w:type="spellEnd"/>
-                            <w:r>
-                              <w:t xml:space="preserve"> DB</w:t>
+                              <w:t>Cosmos or Cassandra NoSql DB</w:t>
                             </w:r>
                           </w:p>
                         </w:txbxContent>
@@ -3644,15 +3636,7 @@
                   <w:txbxContent>
                     <w:p>
                       <w:r>
-                        <w:t xml:space="preserve">Cosmos or Cassandra </w:t>
-                      </w:r>
-                      <w:proofErr w:type="spellStart"/>
-                      <w:r>
-                        <w:t>NoSql</w:t>
-                      </w:r>
-                      <w:proofErr w:type="spellEnd"/>
-                      <w:r>
-                        <w:t xml:space="preserve"> DB</w:t>
+                        <w:t>Cosmos or Cassandra NoSql DB</w:t>
                       </w:r>
                     </w:p>
                   </w:txbxContent>
@@ -4899,15 +4883,7 @@
                         <w:txbxContent>
                           <w:p>
                             <w:r>
-                              <w:t xml:space="preserve">Cosmos or Cassandra </w:t>
-                            </w:r>
-                            <w:proofErr w:type="spellStart"/>
-                            <w:r>
-                              <w:t>NoSql</w:t>
-                            </w:r>
-                            <w:proofErr w:type="spellEnd"/>
-                            <w:r>
-                              <w:t xml:space="preserve"> DB</w:t>
+                              <w:t>Cosmos or Cassandra NoSql DB</w:t>
                             </w:r>
                           </w:p>
                         </w:txbxContent>
@@ -4934,15 +4910,7 @@
                   <w:txbxContent>
                     <w:p>
                       <w:r>
-                        <w:t xml:space="preserve">Cosmos or Cassandra </w:t>
-                      </w:r>
-                      <w:proofErr w:type="spellStart"/>
-                      <w:r>
-                        <w:t>NoSql</w:t>
-                      </w:r>
-                      <w:proofErr w:type="spellEnd"/>
-                      <w:r>
-                        <w:t xml:space="preserve"> DB</w:t>
+                        <w:t>Cosmos or Cassandra NoSql DB</w:t>
                       </w:r>
                     </w:p>
                   </w:txbxContent>
@@ -5759,7 +5727,16 @@
         </w:tabs>
       </w:pPr>
       <w:r>
-        <w:t>Run the application in different zones; therefore, all applications will not be down simultaneously. The best-preferred regions are the East, Southcentral and West zones.</w:t>
+        <w:t xml:space="preserve">Run the application in different </w:t>
+      </w:r>
+      <w:r>
+        <w:t xml:space="preserve">availability </w:t>
+      </w:r>
+      <w:r>
+        <w:t xml:space="preserve">zones; therefore, all applications will not be down simultaneously. The </w:t>
+      </w:r>
+      <w:r>
+        <w:t>preferred availability zones can be the one’s in close proximity of customers, taking operations into consideration.</w:t>
       </w:r>
     </w:p>
     <w:p>
@@ -5784,7 +5761,6 @@
           <w:b/>
           <w:bCs/>
         </w:rPr>
-        <w:lastRenderedPageBreak/>
         <w:t>Maintain historical data</w:t>
       </w:r>
     </w:p>
@@ -6223,15 +6199,7 @@
                         <w:txbxContent>
                           <w:p>
                             <w:r>
-                              <w:t xml:space="preserve">Cosmos or Cassandra </w:t>
-                            </w:r>
-                            <w:proofErr w:type="spellStart"/>
-                            <w:r>
-                              <w:t>NoSql</w:t>
-                            </w:r>
-                            <w:proofErr w:type="spellEnd"/>
-                            <w:r>
-                              <w:t xml:space="preserve"> DB</w:t>
+                              <w:t>Cosmos or Cassandra NoSql DB</w:t>
                             </w:r>
                           </w:p>
                         </w:txbxContent>
@@ -6258,15 +6226,7 @@
                   <w:txbxContent>
                     <w:p>
                       <w:r>
-                        <w:t xml:space="preserve">Cosmos or Cassandra </w:t>
-                      </w:r>
-                      <w:proofErr w:type="spellStart"/>
-                      <w:r>
-                        <w:t>NoSql</w:t>
-                      </w:r>
-                      <w:proofErr w:type="spellEnd"/>
-                      <w:r>
-                        <w:t xml:space="preserve"> DB</w:t>
+                        <w:t>Cosmos or Cassandra NoSql DB</w:t>
                       </w:r>
                     </w:p>
                   </w:txbxContent>

</xml_diff>